<commit_message>
diagrama de sequencia terminado e excluindo libs não usadas
</commit_message>
<xml_diff>
--- a/data/Relatorio_tecnico_fiap.docx
+++ b/data/Relatorio_tecnico_fiap.docx
@@ -984,28 +984,6 @@
     </w:p>
     <w:p>
       <w:pPr>
-        <w:sectPr>
-          <w:headerReference w:type="default" r:id="rId2"/>
-          <w:type w:val="nextPage"/>
-          <w:pgSz w:w="11906" w:h="16838"/>
-          <w:pgMar w:left="1701" w:right="1134" w:header="1701" w:top="1758" w:footer="0" w:bottom="1134" w:gutter="0"/>
-          <w:pgNumType w:fmt="decimal"/>
-          <w:formProt w:val="false"/>
-          <w:textDirection w:val="lrTb"/>
-          <w:docGrid w:type="default" w:linePitch="360" w:charSpace="4294961151"/>
-        </w:sectPr>
-        <w:pStyle w:val="Normal"/>
-        <w:tabs>
-          <w:tab w:val="right" w:pos="9071" w:leader="dot"/>
-        </w:tabs>
-        <w:rPr/>
-      </w:pPr>
-      <w:r>
-        <w:rPr/>
-      </w:r>
-    </w:p>
-    <w:p>
-      <w:pPr>
         <w:pStyle w:val="Heading1"/>
         <w:numPr>
           <w:ilvl w:val="0"/>
@@ -1171,15 +1149,7 @@
       </w:pPr>
       <w:r>
         <w:rPr/>
-        <w:t xml:space="preserve">Foi utilizada também outras bibliotecas nativas do Java IO, UTIL, TIME </w:t>
-      </w:r>
-      <w:r>
-        <w:rPr/>
-        <w:t>e SWING</w:t>
-      </w:r>
-      <w:r>
-        <w:rPr/>
-        <w:t>:</w:t>
+        <w:t>Foi utilizada também outras bibliotecas nativas do Java IO, UTIL, TIME e SWING:</w:t>
       </w:r>
     </w:p>
     <w:p>
@@ -1663,29 +1633,7 @@
           <w:sz w:val="20"/>
           <w:u w:val="none"/>
         </w:rPr>
-        <w:t xml:space="preserve">PostTweet: Após receber entidade, conexão e result ele </w:t>
-      </w:r>
-      <w:r>
-        <w:rPr>
-          <w:rFonts w:cs="Monospace" w:ascii="Monospace" w:hAnsi="Monospace"/>
-          <w:i w:val="false"/>
-          <w:iCs w:val="false"/>
-          <w:color w:val="000000"/>
-          <w:sz w:val="20"/>
-          <w:u w:val="none"/>
-        </w:rPr>
-        <w:t>mostra o resultado em tabela e</w:t>
-      </w:r>
-      <w:r>
-        <w:rPr>
-          <w:rFonts w:cs="Monospace" w:ascii="Monospace" w:hAnsi="Monospace"/>
-          <w:i w:val="false"/>
-          <w:iCs w:val="false"/>
-          <w:color w:val="000000"/>
-          <w:sz w:val="20"/>
-          <w:u w:val="none"/>
-        </w:rPr>
-        <w:t xml:space="preserve"> faz a postagem do resultado na timeline do autentificador.</w:t>
+        <w:t>PostTweet: Após receber entidade, conexão e result ele mostra o resultado em tabela e faz a postagem do resultado na timeline do autentificador.</w:t>
       </w:r>
     </w:p>
     <w:p>
@@ -1951,6 +1899,67 @@
       <w:r>
         <w:rPr/>
         <w:t>DIAGRAMA DE CLASSE</w:t>
+      </w:r>
+    </w:p>
+    <w:p>
+      <w:pPr>
+        <w:pStyle w:val="Normal"/>
+        <w:rPr/>
+      </w:pPr>
+      <w:r>
+        <w:rPr/>
+        <w:drawing>
+          <wp:anchor behindDoc="0" distT="0" distB="0" distL="0" distR="0" simplePos="0" locked="0" layoutInCell="1" allowOverlap="1" relativeHeight="1">
+            <wp:simplePos x="0" y="0"/>
+            <wp:positionH relativeFrom="column">
+              <wp:align>center</wp:align>
+            </wp:positionH>
+            <wp:positionV relativeFrom="paragraph">
+              <wp:align>top</wp:align>
+            </wp:positionV>
+            <wp:extent cx="5760085" cy="4170680"/>
+            <wp:effectExtent l="0" t="0" r="0" b="0"/>
+            <wp:wrapSquare wrapText="largest"/>
+            <wp:docPr id="0" name="Picture" descr=""/>
+            <wp:cNvGraphicFramePr>
+              <a:graphicFrameLocks xmlns:a="http://schemas.openxmlformats.org/drawingml/2006/main" noChangeAspect="1"/>
+            </wp:cNvGraphicFramePr>
+            <a:graphic xmlns:a="http://schemas.openxmlformats.org/drawingml/2006/main">
+              <a:graphicData uri="http://schemas.openxmlformats.org/drawingml/2006/picture">
+                <pic:pic xmlns:pic="http://schemas.openxmlformats.org/drawingml/2006/picture">
+                  <pic:nvPicPr>
+                    <pic:cNvPr id="0" name="Picture" descr=""/>
+                    <pic:cNvPicPr>
+                      <a:picLocks noChangeAspect="1" noChangeArrowheads="1"/>
+                    </pic:cNvPicPr>
+                  </pic:nvPicPr>
+                  <pic:blipFill>
+                    <a:blip r:embed="rId2"/>
+                    <a:stretch>
+                      <a:fillRect/>
+                    </a:stretch>
+                  </pic:blipFill>
+                  <pic:spPr bwMode="auto">
+                    <a:xfrm>
+                      <a:off x="0" y="0"/>
+                      <a:ext cx="5760085" cy="4170680"/>
+                    </a:xfrm>
+                    <a:prstGeom prst="rect">
+                      <a:avLst/>
+                    </a:prstGeom>
+                    <a:noFill/>
+                    <a:ln w="9525">
+                      <a:noFill/>
+                      <a:miter lim="800000"/>
+                      <a:headEnd/>
+                      <a:tailEnd/>
+                    </a:ln>
+                  </pic:spPr>
+                </pic:pic>
+              </a:graphicData>
+            </a:graphic>
+          </wp:anchor>
+        </w:drawing>
       </w:r>
     </w:p>
     <w:p>
@@ -1982,6 +1991,189 @@
     </w:p>
     <w:p>
       <w:pPr>
+        <w:pStyle w:val="Normal"/>
+        <w:rPr/>
+      </w:pPr>
+      <w:r>
+        <w:rPr/>
+        <w:drawing>
+          <wp:anchor behindDoc="0" distT="0" distB="0" distL="0" distR="0" simplePos="0" locked="0" layoutInCell="1" allowOverlap="1" relativeHeight="0">
+            <wp:simplePos x="0" y="0"/>
+            <wp:positionH relativeFrom="column">
+              <wp:align>center</wp:align>
+            </wp:positionH>
+            <wp:positionV relativeFrom="paragraph">
+              <wp:align>top</wp:align>
+            </wp:positionV>
+            <wp:extent cx="5760085" cy="3492500"/>
+            <wp:effectExtent l="0" t="0" r="0" b="0"/>
+            <wp:wrapSquare wrapText="largest"/>
+            <wp:docPr id="1" name="Picture" descr=""/>
+            <wp:cNvGraphicFramePr>
+              <a:graphicFrameLocks xmlns:a="http://schemas.openxmlformats.org/drawingml/2006/main" noChangeAspect="1"/>
+            </wp:cNvGraphicFramePr>
+            <a:graphic xmlns:a="http://schemas.openxmlformats.org/drawingml/2006/main">
+              <a:graphicData uri="http://schemas.openxmlformats.org/drawingml/2006/picture">
+                <pic:pic xmlns:pic="http://schemas.openxmlformats.org/drawingml/2006/picture">
+                  <pic:nvPicPr>
+                    <pic:cNvPr id="1" name="Picture" descr=""/>
+                    <pic:cNvPicPr>
+                      <a:picLocks noChangeAspect="1" noChangeArrowheads="1"/>
+                    </pic:cNvPicPr>
+                  </pic:nvPicPr>
+                  <pic:blipFill>
+                    <a:blip r:embed="rId3"/>
+                    <a:stretch>
+                      <a:fillRect/>
+                    </a:stretch>
+                  </pic:blipFill>
+                  <pic:spPr bwMode="auto">
+                    <a:xfrm>
+                      <a:off x="0" y="0"/>
+                      <a:ext cx="5760085" cy="3492500"/>
+                    </a:xfrm>
+                    <a:prstGeom prst="rect">
+                      <a:avLst/>
+                    </a:prstGeom>
+                    <a:noFill/>
+                    <a:ln w="9525">
+                      <a:noFill/>
+                      <a:miter lim="800000"/>
+                      <a:headEnd/>
+                      <a:tailEnd/>
+                    </a:ln>
+                  </pic:spPr>
+                </pic:pic>
+              </a:graphicData>
+            </a:graphic>
+          </wp:anchor>
+        </w:drawing>
+      </w:r>
+    </w:p>
+    <w:p>
+      <w:pPr>
+        <w:pStyle w:val="Normal"/>
+        <w:rPr/>
+      </w:pPr>
+      <w:r>
+        <w:rPr/>
+        <w:drawing>
+          <wp:anchor behindDoc="0" distT="0" distB="0" distL="0" distR="0" simplePos="0" locked="0" layoutInCell="1" allowOverlap="1" relativeHeight="3">
+            <wp:simplePos x="0" y="0"/>
+            <wp:positionH relativeFrom="column">
+              <wp:align>center</wp:align>
+            </wp:positionH>
+            <wp:positionV relativeFrom="paragraph">
+              <wp:align>top</wp:align>
+            </wp:positionV>
+            <wp:extent cx="5760085" cy="3368675"/>
+            <wp:effectExtent l="0" t="0" r="0" b="0"/>
+            <wp:wrapSquare wrapText="largest"/>
+            <wp:docPr id="2" name="Picture" descr=""/>
+            <wp:cNvGraphicFramePr>
+              <a:graphicFrameLocks xmlns:a="http://schemas.openxmlformats.org/drawingml/2006/main" noChangeAspect="1"/>
+            </wp:cNvGraphicFramePr>
+            <a:graphic xmlns:a="http://schemas.openxmlformats.org/drawingml/2006/main">
+              <a:graphicData uri="http://schemas.openxmlformats.org/drawingml/2006/picture">
+                <pic:pic xmlns:pic="http://schemas.openxmlformats.org/drawingml/2006/picture">
+                  <pic:nvPicPr>
+                    <pic:cNvPr id="2" name="Picture" descr=""/>
+                    <pic:cNvPicPr>
+                      <a:picLocks noChangeAspect="1" noChangeArrowheads="1"/>
+                    </pic:cNvPicPr>
+                  </pic:nvPicPr>
+                  <pic:blipFill>
+                    <a:blip r:embed="rId4"/>
+                    <a:stretch>
+                      <a:fillRect/>
+                    </a:stretch>
+                  </pic:blipFill>
+                  <pic:spPr bwMode="auto">
+                    <a:xfrm>
+                      <a:off x="0" y="0"/>
+                      <a:ext cx="5760085" cy="3368675"/>
+                    </a:xfrm>
+                    <a:prstGeom prst="rect">
+                      <a:avLst/>
+                    </a:prstGeom>
+                    <a:noFill/>
+                    <a:ln w="9525">
+                      <a:noFill/>
+                      <a:miter lim="800000"/>
+                      <a:headEnd/>
+                      <a:tailEnd/>
+                    </a:ln>
+                  </pic:spPr>
+                </pic:pic>
+              </a:graphicData>
+            </a:graphic>
+          </wp:anchor>
+        </w:drawing>
+      </w:r>
+    </w:p>
+    <w:p>
+      <w:pPr>
+        <w:pStyle w:val="Normal"/>
+        <w:rPr/>
+      </w:pPr>
+      <w:r>
+        <w:rPr/>
+        <w:drawing>
+          <wp:anchor behindDoc="0" distT="0" distB="0" distL="0" distR="0" simplePos="0" locked="0" layoutInCell="1" allowOverlap="1" relativeHeight="2">
+            <wp:simplePos x="0" y="0"/>
+            <wp:positionH relativeFrom="column">
+              <wp:posOffset>0</wp:posOffset>
+            </wp:positionH>
+            <wp:positionV relativeFrom="paragraph">
+              <wp:posOffset>0</wp:posOffset>
+            </wp:positionV>
+            <wp:extent cx="5760085" cy="2131060"/>
+            <wp:effectExtent l="0" t="0" r="0" b="0"/>
+            <wp:wrapSquare wrapText="largest"/>
+            <wp:docPr id="3" name="Picture" descr=""/>
+            <wp:cNvGraphicFramePr>
+              <a:graphicFrameLocks xmlns:a="http://schemas.openxmlformats.org/drawingml/2006/main" noChangeAspect="1"/>
+            </wp:cNvGraphicFramePr>
+            <a:graphic xmlns:a="http://schemas.openxmlformats.org/drawingml/2006/main">
+              <a:graphicData uri="http://schemas.openxmlformats.org/drawingml/2006/picture">
+                <pic:pic xmlns:pic="http://schemas.openxmlformats.org/drawingml/2006/picture">
+                  <pic:nvPicPr>
+                    <pic:cNvPr id="3" name="Picture" descr=""/>
+                    <pic:cNvPicPr>
+                      <a:picLocks noChangeAspect="1" noChangeArrowheads="1"/>
+                    </pic:cNvPicPr>
+                  </pic:nvPicPr>
+                  <pic:blipFill>
+                    <a:blip r:embed="rId5"/>
+                    <a:stretch>
+                      <a:fillRect/>
+                    </a:stretch>
+                  </pic:blipFill>
+                  <pic:spPr bwMode="auto">
+                    <a:xfrm>
+                      <a:off x="0" y="0"/>
+                      <a:ext cx="5760085" cy="2131060"/>
+                    </a:xfrm>
+                    <a:prstGeom prst="rect">
+                      <a:avLst/>
+                    </a:prstGeom>
+                    <a:noFill/>
+                    <a:ln w="9525">
+                      <a:noFill/>
+                      <a:miter lim="800000"/>
+                      <a:headEnd/>
+                      <a:tailEnd/>
+                    </a:ln>
+                  </pic:spPr>
+                </pic:pic>
+              </a:graphicData>
+            </a:graphic>
+          </wp:anchor>
+        </w:drawing>
+      </w:r>
+    </w:p>
+    <w:p>
+      <w:pPr>
         <w:pStyle w:val="Heading1"/>
         <w:numPr>
           <w:ilvl w:val="0"/>
@@ -1989,18 +2181,20 @@
         </w:numPr>
         <w:rPr/>
       </w:pPr>
-      <w:bookmarkStart w:id="7" w:name="__RefHeading__260_1369635603"/>
+      <w:bookmarkStart w:id="7" w:name="__DdeLink__235_1299553476"/>
+      <w:bookmarkStart w:id="8" w:name="__RefHeading__260_1369635603"/>
+      <w:bookmarkEnd w:id="8"/>
+      <w:r>
+        <w:rPr/>
+        <w:t>5</w:t>
+      </w:r>
+      <w:bookmarkStart w:id="9" w:name="__DdeLink__33_1369635603"/>
+      <w:r>
+        <w:rPr/>
+        <w:t xml:space="preserve"> CAPTURA DE TELAS</w:t>
+      </w:r>
       <w:bookmarkEnd w:id="7"/>
-      <w:r>
-        <w:rPr/>
-        <w:t>5</w:t>
-      </w:r>
-      <w:bookmarkStart w:id="8" w:name="__DdeLink__33_1369635603"/>
-      <w:r>
-        <w:rPr/>
-        <w:t xml:space="preserve"> CAPTURA DE TELAS</w:t>
-      </w:r>
-      <w:bookmarkEnd w:id="8"/>
+      <w:bookmarkEnd w:id="9"/>
       <w:r>
         <w:rPr/>
         <w:t xml:space="preserve"> </w:t>
@@ -2016,8 +2210,8 @@
         </w:numPr>
         <w:rPr/>
       </w:pPr>
-      <w:bookmarkStart w:id="9" w:name="__RefHeading__154_1369635603"/>
-      <w:bookmarkEnd w:id="9"/>
+      <w:bookmarkStart w:id="10" w:name="__RefHeading__154_1369635603"/>
+      <w:bookmarkEnd w:id="10"/>
       <w:r>
         <w:rPr/>
         <w:t>6 GITHUB</w:t>
@@ -2034,11 +2228,11 @@
       </w:r>
     </w:p>
     <w:sectPr>
-      <w:headerReference w:type="default" r:id="rId3"/>
+      <w:headerReference w:type="default" r:id="rId6"/>
       <w:type w:val="nextPage"/>
       <w:pgSz w:w="11906" w:h="16838"/>
-      <w:pgMar w:left="1701" w:right="1134" w:header="709" w:top="1701" w:footer="0" w:bottom="1134" w:gutter="0"/>
-      <w:pgNumType w:start="7" w:fmt="decimal"/>
+      <w:pgMar w:left="1701" w:right="1134" w:header="1701" w:top="1758" w:footer="0" w:bottom="1134" w:gutter="0"/>
+      <w:pgNumType w:fmt="decimal"/>
       <w:formProt w:val="false"/>
       <w:textDirection w:val="lrTb"/>
       <w:docGrid w:type="default" w:linePitch="360" w:charSpace="4294961151"/>
@@ -2066,40 +2260,6 @@
     <w:r>
       <w:rPr/>
       <w:tab/>
-      <w:tab/>
-      <w:tab/>
-    </w:r>
-  </w:p>
-</w:hdr>
-</file>
-
-<file path=word/header2.xml><?xml version="1.0" encoding="utf-8"?>
-<w:hdr xmlns:o="urn:schemas-microsoft-com:office:office" xmlns:r="http://schemas.openxmlformats.org/officeDocument/2006/relationships" xmlns:v="urn:schemas-microsoft-com:vml" xmlns:w="http://schemas.openxmlformats.org/wordprocessingml/2006/main" xmlns:w10="urn:schemas-microsoft-com:office:word" xmlns:wp="http://schemas.openxmlformats.org/drawingml/2006/wordprocessingDrawing">
-  <w:p>
-    <w:pPr>
-      <w:pStyle w:val="Header"/>
-      <w:tabs>
-        <w:tab w:val="center" w:pos="4252" w:leader="none"/>
-        <w:tab w:val="right" w:pos="8504" w:leader="none"/>
-        <w:tab w:val="right" w:pos="9071" w:leader="none"/>
-      </w:tabs>
-      <w:spacing w:before="120" w:after="0"/>
-      <w:ind w:left="0" w:right="360" w:hanging="0"/>
-      <w:rPr>
-        <w:sz w:val="22"/>
-        <w:szCs w:val="22"/>
-      </w:rPr>
-    </w:pPr>
-    <w:r>
-      <w:rPr/>
-      <w:tab/>
-      <w:tab/>
-    </w:r>
-    <w:r>
-      <w:rPr>
-        <w:sz w:val="22"/>
-        <w:szCs w:val="22"/>
-      </w:rPr>
       <w:tab/>
       <w:tab/>
     </w:r>
@@ -3394,6 +3554,46 @@
       <w:rFonts w:cs="Symbol"/>
     </w:rPr>
   </w:style>
+  <w:style w:type="character" w:styleId="ListLabel4">
+    <w:name w:val="ListLabel 4"/>
+    <w:rPr>
+      <w:rFonts w:cs="Symbol"/>
+      <w:color w:val="000000"/>
+      <w:sz w:val="20"/>
+    </w:rPr>
+  </w:style>
+  <w:style w:type="character" w:styleId="ListLabel5">
+    <w:name w:val="ListLabel 5"/>
+    <w:rPr>
+      <w:rFonts w:cs="OpenSymbol"/>
+    </w:rPr>
+  </w:style>
+  <w:style w:type="character" w:styleId="ListLabel6">
+    <w:name w:val="ListLabel 6"/>
+    <w:rPr>
+      <w:rFonts w:cs="Symbol"/>
+    </w:rPr>
+  </w:style>
+  <w:style w:type="character" w:styleId="ListLabel7">
+    <w:name w:val="ListLabel 7"/>
+    <w:rPr>
+      <w:rFonts w:cs="Symbol"/>
+      <w:color w:val="000000"/>
+      <w:sz w:val="20"/>
+    </w:rPr>
+  </w:style>
+  <w:style w:type="character" w:styleId="ListLabel8">
+    <w:name w:val="ListLabel 8"/>
+    <w:rPr>
+      <w:rFonts w:cs="OpenSymbol"/>
+    </w:rPr>
+  </w:style>
+  <w:style w:type="character" w:styleId="ListLabel9">
+    <w:name w:val="ListLabel 9"/>
+    <w:rPr>
+      <w:rFonts w:cs="Symbol"/>
+    </w:rPr>
+  </w:style>
   <w:style w:type="character" w:styleId="IndexLink">
     <w:name w:val="Index Link"/>
     <w:rPr/>

</xml_diff>

<commit_message>
arrumando base para pegar os tweet por dia
</commit_message>
<xml_diff>
--- a/data/Relatorio_tecnico_fiap.docx
+++ b/data/Relatorio_tecnico_fiap.docx
@@ -987,9 +987,9 @@
         </w:numPr>
         <w:rPr/>
       </w:pPr>
-      <w:bookmarkStart w:id="1" w:name="_GoBack"/>
+      <w:bookmarkStart w:id="1" w:name="__RefHeading___Toc287867311"/>
       <w:bookmarkStart w:id="2" w:name="__RefHeading__144_1369635603"/>
-      <w:bookmarkStart w:id="3" w:name="__RefHeading___Toc287867311"/>
+      <w:bookmarkStart w:id="3" w:name="_GoBack"/>
       <w:bookmarkEnd w:id="1"/>
       <w:bookmarkEnd w:id="2"/>
       <w:bookmarkEnd w:id="3"/>
@@ -1041,7 +1041,23 @@
       </w:r>
       <w:r>
         <w:rPr/>
-        <w:t xml:space="preserve"> que é o base de todo o projeto.</w:t>
+        <w:t xml:space="preserve"> que é o base de todo o projeto. </w:t>
+      </w:r>
+      <w:r>
+        <w:rPr/>
+        <w:t xml:space="preserve">No </w:t>
+      </w:r>
+      <w:r>
+        <w:rPr>
+          <w:rFonts w:cs="Monospace" w:ascii="Monospace" w:hAnsi="Monospace"/>
+          <w:color w:val="000000"/>
+          <w:sz w:val="20"/>
+        </w:rPr>
+        <w:t>main</w:t>
+      </w:r>
+      <w:r>
+        <w:rPr/>
+        <w:t xml:space="preserve"> optamos por deixar quem está executando o programa escolher sua hashtag utilizando uma tela de entrada.</w:t>
       </w:r>
     </w:p>
     <w:p>
@@ -1742,6 +1758,76 @@
     </w:p>
     <w:p>
       <w:pPr>
+        <w:pStyle w:val="Normal"/>
+        <w:rPr/>
+      </w:pPr>
+      <w:r>
+        <w:rPr/>
+        <w:drawing>
+          <wp:anchor behindDoc="0" distT="0" distB="0" distL="0" distR="0" simplePos="0" locked="0" layoutInCell="1" allowOverlap="1" relativeHeight="4">
+            <wp:simplePos x="0" y="0"/>
+            <wp:positionH relativeFrom="column">
+              <wp:align>center</wp:align>
+            </wp:positionH>
+            <wp:positionV relativeFrom="paragraph">
+              <wp:align>top</wp:align>
+            </wp:positionV>
+            <wp:extent cx="5760085" cy="2833370"/>
+            <wp:effectExtent l="0" t="0" r="0" b="0"/>
+            <wp:wrapSquare wrapText="largest"/>
+            <wp:docPr id="4" name="Picture" descr=""/>
+            <wp:cNvGraphicFramePr>
+              <a:graphicFrameLocks xmlns:a="http://schemas.openxmlformats.org/drawingml/2006/main" noChangeAspect="1"/>
+            </wp:cNvGraphicFramePr>
+            <a:graphic xmlns:a="http://schemas.openxmlformats.org/drawingml/2006/main">
+              <a:graphicData uri="http://schemas.openxmlformats.org/drawingml/2006/picture">
+                <pic:pic xmlns:pic="http://schemas.openxmlformats.org/drawingml/2006/picture">
+                  <pic:nvPicPr>
+                    <pic:cNvPr id="4" name="Picture" descr=""/>
+                    <pic:cNvPicPr>
+                      <a:picLocks noChangeAspect="1" noChangeArrowheads="1"/>
+                    </pic:cNvPicPr>
+                  </pic:nvPicPr>
+                  <pic:blipFill>
+                    <a:blip r:embed="rId6"/>
+                    <a:stretch>
+                      <a:fillRect/>
+                    </a:stretch>
+                  </pic:blipFill>
+                  <pic:spPr bwMode="auto">
+                    <a:xfrm>
+                      <a:off x="0" y="0"/>
+                      <a:ext cx="5760085" cy="2833370"/>
+                    </a:xfrm>
+                    <a:prstGeom prst="rect">
+                      <a:avLst/>
+                    </a:prstGeom>
+                    <a:noFill/>
+                    <a:ln w="9525">
+                      <a:noFill/>
+                      <a:miter lim="800000"/>
+                      <a:headEnd/>
+                      <a:tailEnd/>
+                    </a:ln>
+                  </pic:spPr>
+                </pic:pic>
+              </a:graphicData>
+            </a:graphic>
+          </wp:anchor>
+        </w:drawing>
+      </w:r>
+    </w:p>
+    <w:p>
+      <w:pPr>
+        <w:pStyle w:val="Normal"/>
+        <w:rPr/>
+      </w:pPr>
+      <w:r>
+        <w:rPr/>
+      </w:r>
+    </w:p>
+    <w:p>
+      <w:pPr>
         <w:pStyle w:val="Heading1"/>
         <w:numPr>
           <w:ilvl w:val="0"/>
@@ -1767,7 +1853,7 @@
       </w:r>
     </w:p>
     <w:sectPr>
-      <w:headerReference w:type="default" r:id="rId6"/>
+      <w:headerReference w:type="default" r:id="rId7"/>
       <w:type w:val="nextPage"/>
       <w:pgSz w:w="11906" w:h="16838"/>
       <w:pgMar w:left="1701" w:right="1134" w:header="1701" w:top="1758" w:footer="0" w:bottom="1134" w:gutter="0"/>
@@ -2628,7 +2714,7 @@
       <w:color w:val="00000A"/>
       <w:sz w:val="24"/>
       <w:szCs w:val="24"/>
-      <w:lang w:bidi="ar-SA" w:val="pt-BR" w:eastAsia="zh-CN"/>
+      <w:lang w:val="pt-BR" w:eastAsia="zh-CN" w:bidi="ar-SA"/>
     </w:rPr>
   </w:style>
   <w:style w:type="paragraph" w:styleId="Heading1">
@@ -3292,6 +3378,26 @@
   </w:style>
   <w:style w:type="character" w:styleId="ListLabel12">
     <w:name w:val="ListLabel 12"/>
+    <w:rPr>
+      <w:rFonts w:cs="Symbol"/>
+    </w:rPr>
+  </w:style>
+  <w:style w:type="character" w:styleId="ListLabel13">
+    <w:name w:val="ListLabel 13"/>
+    <w:rPr>
+      <w:rFonts w:cs="Symbol"/>
+      <w:color w:val="000000"/>
+      <w:sz w:val="20"/>
+    </w:rPr>
+  </w:style>
+  <w:style w:type="character" w:styleId="ListLabel14">
+    <w:name w:val="ListLabel 14"/>
+    <w:rPr>
+      <w:rFonts w:cs="OpenSymbol"/>
+    </w:rPr>
+  </w:style>
+  <w:style w:type="character" w:styleId="ListLabel15">
+    <w:name w:val="ListLabel 15"/>
     <w:rPr>
       <w:rFonts w:cs="Symbol"/>
     </w:rPr>
@@ -3879,7 +3985,7 @@
       <w:color w:val="00000A"/>
       <w:sz w:val="24"/>
       <w:szCs w:val="24"/>
-      <w:lang w:bidi="ar-SA" w:val="pt-BR" w:eastAsia="zh-CN"/>
+      <w:lang w:val="pt-BR" w:eastAsia="zh-CN" w:bidi="ar-SA"/>
     </w:rPr>
   </w:style>
   <w:style w:type="paragraph" w:styleId="ListParagraph">

</xml_diff>